<commit_message>
Updated Karel handout to include updated screenshot of project
</commit_message>
<xml_diff>
--- a/handouts-raw/3-Programming-with-Karel.docx
+++ b/handouts-raw/3-Programming-with-Karel.docx
@@ -94,16 +94,7 @@
           <w:rFonts w:ascii="Times New Roman" w:hAnsi="Times New Roman" w:cs="Times New Roman"/>
           <w:szCs w:val="24"/>
         </w:rPr>
-        <w:t>Jan 10</w:t>
-      </w:r>
-      <w:bookmarkStart w:id="0" w:name="_GoBack"/>
-      <w:bookmarkEnd w:id="0"/>
-      <w:r>
-        <w:rPr>
-          <w:rFonts w:ascii="Times New Roman" w:hAnsi="Times New Roman" w:cs="Times New Roman"/>
-          <w:szCs w:val="24"/>
-        </w:rPr>
-        <w:t>, 2018</w:t>
+        <w:t>Jan 10, 2018</w:t>
       </w:r>
     </w:p>
     <w:p>
@@ -286,10 +277,10 @@
           <w:szCs w:val="24"/>
         </w:rPr>
         <w:drawing>
-          <wp:inline distT="0" distB="0" distL="0" distR="0" wp14:anchorId="30378950" wp14:editId="496AD947">
-            <wp:extent cx="3321395" cy="2694940"/>
-            <wp:effectExtent l="76200" t="76200" r="133350" b="124460"/>
-            <wp:docPr id="1" name="Picture 1" descr="Screen%20Shot%202017-06-25%20at%202"/>
+          <wp:inline distT="0" distB="0" distL="0" distR="0" wp14:anchorId="30378950" wp14:editId="44C24F29">
+            <wp:extent cx="3329489" cy="1987123"/>
+            <wp:effectExtent l="76200" t="76200" r="125095" b="121285"/>
+            <wp:docPr id="1" name="Picture 1"/>
             <wp:cNvGraphicFramePr>
               <a:graphicFrameLocks xmlns:a="http://schemas.openxmlformats.org/drawingml/2006/main" noChangeAspect="1"/>
             </wp:cNvGraphicFramePr>
@@ -310,7 +301,6 @@
                         </a:ext>
                       </a:extLst>
                     </a:blip>
-                    <a:srcRect/>
                     <a:stretch>
                       <a:fillRect/>
                     </a:stretch>
@@ -318,7 +308,7 @@
                   <pic:spPr bwMode="auto">
                     <a:xfrm>
                       <a:off x="0" y="0"/>
-                      <a:ext cx="3329489" cy="2701507"/>
+                      <a:ext cx="3329489" cy="1987123"/>
                     </a:xfrm>
                     <a:prstGeom prst="rect">
                       <a:avLst/>
@@ -504,55 +494,71 @@
           <w:szCs w:val="24"/>
         </w:rPr>
       </w:pPr>
+    </w:p>
+    <w:p>
+      <w:pPr>
+        <w:pStyle w:val="Text"/>
+        <w:rPr>
+          <w:rFonts w:ascii="Times New Roman" w:hAnsi="Times New Roman" w:cs="Times New Roman"/>
+          <w:szCs w:val="24"/>
+        </w:rPr>
+      </w:pPr>
+      <w:r>
+        <w:rPr>
+          <w:rFonts w:ascii="Times New Roman" w:hAnsi="Times New Roman" w:cs="Times New Roman"/>
+          <w:szCs w:val="24"/>
+        </w:rPr>
+        <w:t xml:space="preserve">As you might have expected, the file we included in the starter project </w:t>
+      </w:r>
+      <w:r>
+        <w:rPr>
+          <w:rFonts w:ascii="Times New Roman" w:hAnsi="Times New Roman" w:cs="Times New Roman"/>
+          <w:szCs w:val="24"/>
+        </w:rPr>
+        <w:t>just contains</w:t>
+      </w:r>
+      <w:r>
+        <w:rPr>
+          <w:rFonts w:ascii="Times New Roman" w:hAnsi="Times New Roman" w:cs="Times New Roman"/>
+          <w:szCs w:val="24"/>
+        </w:rPr>
+        <w:t xml:space="preserve"> the header line for the class</w:t>
+      </w:r>
+      <w:r>
+        <w:rPr>
+          <w:rFonts w:ascii="Times New Roman" w:hAnsi="Times New Roman" w:cs="Times New Roman"/>
+          <w:szCs w:val="24"/>
+        </w:rPr>
+        <w:t xml:space="preserve"> and some TODOs</w:t>
+      </w:r>
+      <w:r>
+        <w:rPr>
+          <w:rFonts w:ascii="Times New Roman" w:hAnsi="Times New Roman" w:cs="Times New Roman"/>
+          <w:szCs w:val="24"/>
+        </w:rPr>
+        <w:t xml:space="preserve"> (which you should remove once you’re done!)</w:t>
+      </w:r>
+      <w:r>
+        <w:rPr>
+          <w:rFonts w:ascii="Times New Roman" w:hAnsi="Times New Roman" w:cs="Times New Roman"/>
+          <w:szCs w:val="24"/>
+        </w:rPr>
+        <w:t xml:space="preserve">. </w:t>
+      </w:r>
+      <w:r>
+        <w:rPr>
+          <w:rFonts w:ascii="Times New Roman" w:hAnsi="Times New Roman" w:cs="Times New Roman"/>
+          <w:szCs w:val="24"/>
+        </w:rPr>
+        <w:t xml:space="preserve"> </w:t>
+      </w:r>
       <w:r>
         <w:rPr>
           <w:rFonts w:ascii="Times New Roman" w:hAnsi="Times New Roman" w:cs="Times New Roman"/>
           <w:szCs w:val="24"/>
         </w:rPr>
         <w:lastRenderedPageBreak/>
-        <w:t xml:space="preserve">As you might have expected, the file we included in the starter project </w:t>
-      </w:r>
-      <w:r>
-        <w:rPr>
-          <w:rFonts w:ascii="Times New Roman" w:hAnsi="Times New Roman" w:cs="Times New Roman"/>
-          <w:szCs w:val="24"/>
-        </w:rPr>
-        <w:t>just contains</w:t>
-      </w:r>
-      <w:r>
-        <w:rPr>
-          <w:rFonts w:ascii="Times New Roman" w:hAnsi="Times New Roman" w:cs="Times New Roman"/>
-          <w:szCs w:val="24"/>
-        </w:rPr>
-        <w:t xml:space="preserve"> the header line for the class</w:t>
-      </w:r>
-      <w:r>
-        <w:rPr>
-          <w:rFonts w:ascii="Times New Roman" w:hAnsi="Times New Roman" w:cs="Times New Roman"/>
-          <w:szCs w:val="24"/>
-        </w:rPr>
-        <w:t xml:space="preserve"> and some TODOs</w:t>
-      </w:r>
-      <w:r>
-        <w:rPr>
-          <w:rFonts w:ascii="Times New Roman" w:hAnsi="Times New Roman" w:cs="Times New Roman"/>
-          <w:szCs w:val="24"/>
-        </w:rPr>
-        <w:t xml:space="preserve"> (which you should remove once you’re done!)</w:t>
-      </w:r>
-      <w:r>
-        <w:rPr>
-          <w:rFonts w:ascii="Times New Roman" w:hAnsi="Times New Roman" w:cs="Times New Roman"/>
-          <w:szCs w:val="24"/>
-        </w:rPr>
-        <w:t xml:space="preserve">. </w:t>
-      </w:r>
-      <w:r>
-        <w:rPr>
-          <w:rFonts w:ascii="Times New Roman" w:hAnsi="Times New Roman" w:cs="Times New Roman"/>
-          <w:szCs w:val="24"/>
-        </w:rPr>
-        <w:t xml:space="preserve"> If you look at the assignment handout, you’ll see that the </w:t>
+        <w:t xml:space="preserve">If you look at the assignment handout, you’ll see that the </w:t>
       </w:r>
       <w:r>
         <w:rPr>
@@ -1092,43 +1098,50 @@
           <w:rFonts w:ascii="Times New Roman" w:hAnsi="Times New Roman" w:cs="Times New Roman"/>
           <w:szCs w:val="24"/>
         </w:rPr>
+        <w:t>Eclipse adds</w:t>
+      </w:r>
+      <w:r>
+        <w:rPr>
+          <w:rFonts w:ascii="Times New Roman" w:hAnsi="Times New Roman" w:cs="Times New Roman"/>
+          <w:szCs w:val="24"/>
+        </w:rPr>
+        <w:t xml:space="preserve"> error symbol</w:t>
+      </w:r>
+      <w:r>
+        <w:rPr>
+          <w:rFonts w:ascii="Times New Roman" w:hAnsi="Times New Roman" w:cs="Times New Roman"/>
+          <w:szCs w:val="24"/>
+        </w:rPr>
+        <w:t>s</w:t>
+      </w:r>
+      <w:r>
+        <w:rPr>
+          <w:rFonts w:ascii="Times New Roman" w:hAnsi="Times New Roman" w:cs="Times New Roman"/>
+          <w:szCs w:val="24"/>
+        </w:rPr>
+        <w:t xml:space="preserve"> in the margin, and also underlines the code that is causing the issue.  </w:t>
+      </w:r>
+      <w:r>
+        <w:rPr>
+          <w:rFonts w:ascii="Times New Roman" w:hAnsi="Times New Roman" w:cs="Times New Roman"/>
+          <w:szCs w:val="24"/>
+        </w:rPr>
+        <w:t xml:space="preserve">To view more information about each error, you </w:t>
+      </w:r>
+      <w:r>
+        <w:rPr>
+          <w:rFonts w:ascii="Times New Roman" w:hAnsi="Times New Roman" w:cs="Times New Roman"/>
+          <w:szCs w:val="24"/>
+        </w:rPr>
+        <w:t xml:space="preserve">can simply hover over either the </w:t>
+      </w:r>
+      <w:r>
+        <w:rPr>
+          <w:rFonts w:ascii="Times New Roman" w:hAnsi="Times New Roman" w:cs="Times New Roman"/>
+          <w:szCs w:val="24"/>
+        </w:rPr>
         <w:lastRenderedPageBreak/>
-        <w:t>Eclipse adds</w:t>
-      </w:r>
-      <w:r>
-        <w:rPr>
-          <w:rFonts w:ascii="Times New Roman" w:hAnsi="Times New Roman" w:cs="Times New Roman"/>
-          <w:szCs w:val="24"/>
-        </w:rPr>
-        <w:t xml:space="preserve"> error symbol</w:t>
-      </w:r>
-      <w:r>
-        <w:rPr>
-          <w:rFonts w:ascii="Times New Roman" w:hAnsi="Times New Roman" w:cs="Times New Roman"/>
-          <w:szCs w:val="24"/>
-        </w:rPr>
-        <w:t>s</w:t>
-      </w:r>
-      <w:r>
-        <w:rPr>
-          <w:rFonts w:ascii="Times New Roman" w:hAnsi="Times New Roman" w:cs="Times New Roman"/>
-          <w:szCs w:val="24"/>
-        </w:rPr>
-        <w:t xml:space="preserve"> in the margin, and also underlines the code that is causing the issue.  </w:t>
-      </w:r>
-      <w:r>
-        <w:rPr>
-          <w:rFonts w:ascii="Times New Roman" w:hAnsi="Times New Roman" w:cs="Times New Roman"/>
-          <w:szCs w:val="24"/>
-        </w:rPr>
-        <w:t xml:space="preserve">To view more information about each error, you </w:t>
-      </w:r>
-      <w:r>
-        <w:rPr>
-          <w:rFonts w:ascii="Times New Roman" w:hAnsi="Times New Roman" w:cs="Times New Roman"/>
-          <w:szCs w:val="24"/>
-        </w:rPr>
-        <w:t>can simply hover over either the underlined text or the error symbol in the margin.  For instance, if we hover over the first red underline, the following appears:</w:t>
+        <w:t>underlined text or the error symbol in the margin.  For instance, if we hover over the first red underline, the following appears:</w:t>
       </w:r>
     </w:p>
     <w:p>
@@ -1702,7 +1715,50 @@
           <w:rFonts w:ascii="Times New Roman" w:hAnsi="Times New Roman" w:cs="Times New Roman"/>
           <w:szCs w:val="24"/>
         </w:rPr>
-        <w:t xml:space="preserve">you should try </w:t>
+        <w:t xml:space="preserve">you should try running </w:t>
+      </w:r>
+      <w:r>
+        <w:rPr>
+          <w:rFonts w:ascii="Times New Roman" w:hAnsi="Times New Roman" w:cs="Times New Roman"/>
+          <w:b/>
+          <w:szCs w:val="24"/>
+        </w:rPr>
+        <w:t>CollectNewspaperKarel</w:t>
+      </w:r>
+      <w:r>
+        <w:rPr>
+          <w:rFonts w:ascii="Times New Roman" w:hAnsi="Times New Roman" w:cs="Times New Roman"/>
+          <w:szCs w:val="24"/>
+        </w:rPr>
+        <w:t xml:space="preserve"> </w:t>
+      </w:r>
+      <w:r>
+        <w:rPr>
+          <w:rFonts w:ascii="Times New Roman" w:hAnsi="Times New Roman" w:cs="Times New Roman"/>
+          <w:szCs w:val="24"/>
+        </w:rPr>
+        <w:t xml:space="preserve">to </w:t>
+      </w:r>
+      <w:r>
+        <w:rPr>
+          <w:rFonts w:ascii="Times New Roman" w:hAnsi="Times New Roman" w:cs="Times New Roman"/>
+          <w:szCs w:val="24"/>
+        </w:rPr>
+        <w:t>make sure that Karel</w:t>
+      </w:r>
+      <w:r>
+        <w:rPr>
+          <w:rFonts w:ascii="Times New Roman" w:hAnsi="Times New Roman" w:cs="Times New Roman"/>
+          <w:szCs w:val="24"/>
+        </w:rPr>
+        <w:t xml:space="preserve"> can at least pick up the newspaper.</w:t>
+      </w:r>
+      <w:r>
+        <w:rPr>
+          <w:rFonts w:ascii="Times New Roman" w:hAnsi="Times New Roman" w:cs="Times New Roman"/>
+          <w:szCs w:val="24"/>
+        </w:rPr>
+        <w:t xml:space="preserve">  If you haven’t already, see the Eclipse instructions on the course website for </w:t>
       </w:r>
       <w:r>
         <w:rPr>
@@ -1710,50 +1766,7 @@
           <w:szCs w:val="24"/>
         </w:rPr>
         <w:lastRenderedPageBreak/>
-        <w:t xml:space="preserve">running </w:t>
-      </w:r>
-      <w:r>
-        <w:rPr>
-          <w:rFonts w:ascii="Times New Roman" w:hAnsi="Times New Roman" w:cs="Times New Roman"/>
-          <w:b/>
-          <w:szCs w:val="24"/>
-        </w:rPr>
-        <w:t>CollectNewspaperKarel</w:t>
-      </w:r>
-      <w:r>
-        <w:rPr>
-          <w:rFonts w:ascii="Times New Roman" w:hAnsi="Times New Roman" w:cs="Times New Roman"/>
-          <w:szCs w:val="24"/>
-        </w:rPr>
-        <w:t xml:space="preserve"> </w:t>
-      </w:r>
-      <w:r>
-        <w:rPr>
-          <w:rFonts w:ascii="Times New Roman" w:hAnsi="Times New Roman" w:cs="Times New Roman"/>
-          <w:szCs w:val="24"/>
-        </w:rPr>
-        <w:t xml:space="preserve">to </w:t>
-      </w:r>
-      <w:r>
-        <w:rPr>
-          <w:rFonts w:ascii="Times New Roman" w:hAnsi="Times New Roman" w:cs="Times New Roman"/>
-          <w:szCs w:val="24"/>
-        </w:rPr>
-        <w:t>make sure that Karel</w:t>
-      </w:r>
-      <w:r>
-        <w:rPr>
-          <w:rFonts w:ascii="Times New Roman" w:hAnsi="Times New Roman" w:cs="Times New Roman"/>
-          <w:szCs w:val="24"/>
-        </w:rPr>
-        <w:t xml:space="preserve"> can at least pick up the newspaper.</w:t>
-      </w:r>
-      <w:r>
-        <w:rPr>
-          <w:rFonts w:ascii="Times New Roman" w:hAnsi="Times New Roman" w:cs="Times New Roman"/>
-          <w:szCs w:val="24"/>
-        </w:rPr>
-        <w:t xml:space="preserve">  If you haven’t already, see the Eclipse instructions on the course website for how to run programs.</w:t>
+        <w:t>how to run programs.</w:t>
       </w:r>
       <w:r>
         <w:rPr>
@@ -2100,30 +2113,37 @@
           <w:rFonts w:ascii="Times New Roman" w:hAnsi="Times New Roman" w:cs="Times New Roman"/>
           <w:szCs w:val="24"/>
         </w:rPr>
+        <w:t xml:space="preserve">This is an example of a </w:t>
+      </w:r>
+      <w:r>
+        <w:rPr>
+          <w:rFonts w:ascii="Times New Roman" w:hAnsi="Times New Roman" w:cs="Times New Roman"/>
+          <w:b/>
+          <w:szCs w:val="24"/>
+        </w:rPr>
+        <w:t>logic error,</w:t>
+      </w:r>
+      <w:r>
+        <w:rPr>
+          <w:rFonts w:ascii="Times New Roman" w:hAnsi="Times New Roman" w:cs="Times New Roman"/>
+          <w:szCs w:val="24"/>
+        </w:rPr>
+        <w:t xml:space="preserve"> which occurs when </w:t>
+      </w:r>
+      <w:r>
+        <w:rPr>
+          <w:rFonts w:ascii="Times New Roman" w:hAnsi="Times New Roman" w:cs="Times New Roman"/>
+          <w:szCs w:val="24"/>
+        </w:rPr>
+        <w:t xml:space="preserve">you have correctly followed the syntactic rules of the language but nonetheless have written a program that does not </w:t>
+      </w:r>
+      <w:r>
+        <w:rPr>
+          <w:rFonts w:ascii="Times New Roman" w:hAnsi="Times New Roman" w:cs="Times New Roman"/>
+          <w:szCs w:val="24"/>
+        </w:rPr>
         <w:lastRenderedPageBreak/>
-        <w:t xml:space="preserve">This is an example of a </w:t>
-      </w:r>
-      <w:r>
-        <w:rPr>
-          <w:rFonts w:ascii="Times New Roman" w:hAnsi="Times New Roman" w:cs="Times New Roman"/>
-          <w:b/>
-          <w:szCs w:val="24"/>
-        </w:rPr>
-        <w:t>logic error,</w:t>
-      </w:r>
-      <w:r>
-        <w:rPr>
-          <w:rFonts w:ascii="Times New Roman" w:hAnsi="Times New Roman" w:cs="Times New Roman"/>
-          <w:szCs w:val="24"/>
-        </w:rPr>
-        <w:t xml:space="preserve"> which occurs when </w:t>
-      </w:r>
-      <w:r>
-        <w:rPr>
-          <w:rFonts w:ascii="Times New Roman" w:hAnsi="Times New Roman" w:cs="Times New Roman"/>
-          <w:szCs w:val="24"/>
-        </w:rPr>
-        <w:t xml:space="preserve">you have correctly followed the syntactic rules of the language but nonetheless have written a program that does not correctly solve the problem.  Unlike syntax errors, the compiler offers </w:t>
+        <w:t xml:space="preserve">correctly solve the problem.  Unlike syntax errors, the compiler offers </w:t>
       </w:r>
       <w:r>
         <w:rPr>
@@ -2530,7 +2550,6 @@
           <w:rFonts w:ascii="Times New Roman" w:hAnsi="Times New Roman" w:cs="Times New Roman"/>
           <w:szCs w:val="24"/>
         </w:rPr>
-        <w:lastRenderedPageBreak/>
         <w:t>Creating new worlds</w:t>
       </w:r>
     </w:p>
@@ -2668,6 +2687,7 @@
           <w:noProof/>
           <w:szCs w:val="24"/>
         </w:rPr>
+        <w:lastRenderedPageBreak/>
         <w:drawing>
           <wp:inline distT="0" distB="0" distL="0" distR="0" wp14:anchorId="259293B3" wp14:editId="6F551CE1">
             <wp:extent cx="1401630" cy="1209040"/>
@@ -3170,13 +3190,10 @@
     </w:p>
     <w:p>
       <w:pPr>
-        <w:pStyle w:val="PSep"/>
-        <w:rPr>
-          <w:rFonts w:ascii="Times New Roman" w:hAnsi="Times New Roman" w:cs="Times New Roman"/>
-          <w:sz w:val="24"/>
-          <w:szCs w:val="24"/>
-        </w:rPr>
-      </w:pPr>
+        <w:pStyle w:val="Separator"/>
+      </w:pPr>
+      <w:bookmarkStart w:id="0" w:name="_GoBack"/>
+      <w:bookmarkEnd w:id="0"/>
     </w:p>
     <w:p>
       <w:pPr>
@@ -3186,39 +3203,11 @@
           <w:szCs w:val="24"/>
         </w:rPr>
       </w:pPr>
-    </w:p>
-    <w:p>
-      <w:pPr>
-        <w:pStyle w:val="Text"/>
-        <w:rPr>
-          <w:rFonts w:ascii="Times New Roman" w:hAnsi="Times New Roman" w:cs="Times New Roman"/>
-          <w:szCs w:val="24"/>
-        </w:rPr>
-      </w:pPr>
-    </w:p>
-    <w:p>
-      <w:pPr>
-        <w:pStyle w:val="Text"/>
-        <w:rPr>
-          <w:rFonts w:ascii="Times New Roman" w:hAnsi="Times New Roman" w:cs="Times New Roman"/>
-          <w:szCs w:val="24"/>
-        </w:rPr>
-      </w:pPr>
-    </w:p>
-    <w:p>
-      <w:pPr>
-        <w:pStyle w:val="Text"/>
-        <w:rPr>
-          <w:rFonts w:ascii="Times New Roman" w:hAnsi="Times New Roman" w:cs="Times New Roman"/>
-          <w:szCs w:val="24"/>
-        </w:rPr>
-      </w:pPr>
-      <w:r>
-        <w:rPr>
-          <w:rFonts w:ascii="Times New Roman" w:hAnsi="Times New Roman" w:cs="Times New Roman"/>
-          <w:szCs w:val="24"/>
-        </w:rPr>
-        <w:lastRenderedPageBreak/>
+      <w:r>
+        <w:rPr>
+          <w:rFonts w:ascii="Times New Roman" w:hAnsi="Times New Roman" w:cs="Times New Roman"/>
+          <w:szCs w:val="24"/>
+        </w:rPr>
         <w:t>The five beeper tools</w:t>
       </w:r>
     </w:p>
@@ -3337,7 +3326,15 @@
           <w:rFonts w:ascii="Times New Roman" w:hAnsi="Times New Roman" w:cs="Times New Roman"/>
           <w:szCs w:val="24"/>
         </w:rPr>
-        <w:t>allow you to change the configuration of beepers on any of the corners.  If you select the appropriate beeper tool and then click on a corner, you change the number of beepers stored there.  If you select one of these tools and then click on the beeper-bag icon in the tool area, you can adjust the number of beepers in Karel’s bag.</w:t>
+        <w:t xml:space="preserve">allow you to change the configuration of beepers on any of the corners.  If you select the appropriate beeper tool and then click on a corner, you change the number of beepers stored </w:t>
+      </w:r>
+      <w:r>
+        <w:rPr>
+          <w:rFonts w:ascii="Times New Roman" w:hAnsi="Times New Roman" w:cs="Times New Roman"/>
+          <w:szCs w:val="24"/>
+        </w:rPr>
+        <w:lastRenderedPageBreak/>
+        <w:t>there.  If you select one of these tools and then click on the beeper-bag icon in the tool area, you can adjust the number of beepers in Karel’s bag.</w:t>
       </w:r>
     </w:p>
     <w:p>
@@ -3473,7 +3470,7 @@
       <w:fldChar w:fldCharType="separate"/>
     </w:r>
     <w:r>
-      <w:t>2</w:t>
+      <w:t>7</w:t>
     </w:r>
     <w:r>
       <w:fldChar w:fldCharType="end"/>
@@ -3490,7 +3487,7 @@
   <w:abstractNum w:abstractNumId="0">
     <w:nsid w:val="FFFFFF1D"/>
     <w:multiLevelType w:val="multilevel"/>
-    <w:tmpl w:val="BC6AC88E"/>
+    <w:tmpl w:val="FD30CDEC"/>
     <w:lvl w:ilvl="0">
       <w:start w:val="1"/>
       <w:numFmt w:val="bullet"/>
@@ -4757,7 +4754,7 @@
 </file>
 
 <file path=customXml/itemProps1.xml><?xml version="1.0" encoding="utf-8"?>
-<ds:datastoreItem xmlns:ds="http://schemas.openxmlformats.org/officeDocument/2006/customXml" ds:itemID="{6C84F259-548A-9948-82C0-F56ADBA670C6}">
+<ds:datastoreItem xmlns:ds="http://schemas.openxmlformats.org/officeDocument/2006/customXml" ds:itemID="{B16DCC1F-61DE-5348-BAC6-DB39BE67FE74}">
   <ds:schemaRefs>
     <ds:schemaRef ds:uri="http://schemas.openxmlformats.org/officeDocument/2006/bibliography"/>
   </ds:schemaRefs>

</xml_diff>